<commit_message>
Definicion caso de prueba
Casos de Prueba
</commit_message>
<xml_diff>
--- a/Cuestionario/Definicion caso de Pruebas.docx
+++ b/Cuestionario/Definicion caso de Pruebas.docx
@@ -105,8 +105,10 @@
           <w:b/>
           <w:sz w:val="28"/>
         </w:rPr>
-        <w:t>ó</w:t>
-      </w:r>
+        <w:t>o</w:t>
+      </w:r>
+      <w:bookmarkStart w:id="0" w:name="_GoBack"/>
+      <w:bookmarkEnd w:id="0"/>
       <w:r>
         <w:rPr>
           <w:rFonts w:ascii="Arial"/>
@@ -1221,12 +1223,14 @@
         <w:ind w:left="4201" w:right="4195"/>
         <w:jc w:val="center"/>
         <w:rPr>
+          <w:rFonts w:ascii="Arial" w:hAnsi="Arial" w:cs="Arial"/>
           <w:b/>
           <w:sz w:val="20"/>
         </w:rPr>
       </w:pPr>
       <w:r>
         <w:rPr>
+          <w:rFonts w:ascii="Arial" w:hAnsi="Arial" w:cs="Arial"/>
           <w:b/>
           <w:sz w:val="20"/>
         </w:rPr>
@@ -1234,6 +1238,7 @@
       </w:r>
       <w:r>
         <w:rPr>
+          <w:rFonts w:ascii="Arial" w:hAnsi="Arial" w:cs="Arial"/>
           <w:b/>
           <w:spacing w:val="-2"/>
           <w:sz w:val="20"/>
@@ -1242,6 +1247,7 @@
       </w:r>
       <w:r>
         <w:rPr>
+          <w:rFonts w:ascii="Arial" w:hAnsi="Arial" w:cs="Arial"/>
           <w:b/>
           <w:sz w:val="20"/>
         </w:rPr>
@@ -1249,6 +1255,7 @@
       </w:r>
       <w:r>
         <w:rPr>
+          <w:rFonts w:ascii="Arial" w:hAnsi="Arial" w:cs="Arial"/>
           <w:b/>
           <w:spacing w:val="-2"/>
           <w:sz w:val="20"/>
@@ -1257,6 +1264,7 @@
       </w:r>
       <w:r>
         <w:rPr>
+          <w:rFonts w:ascii="Arial" w:hAnsi="Arial" w:cs="Arial"/>
           <w:b/>
           <w:sz w:val="20"/>
         </w:rPr>
@@ -1273,8 +1281,6 @@
           <w:sz w:val="20"/>
         </w:rPr>
       </w:pPr>
-      <w:bookmarkStart w:id="0" w:name="_GoBack"/>
-      <w:bookmarkEnd w:id="0"/>
     </w:p>
     <w:p>
       <w:pPr>
@@ -2516,6 +2522,7 @@
     <w:lsdException w:name="HTML Sample" w:semiHidden="1" w:unhideWhenUsed="1"/>
     <w:lsdException w:name="HTML Typewriter" w:semiHidden="1" w:unhideWhenUsed="1"/>
     <w:lsdException w:name="HTML Variable" w:semiHidden="1" w:unhideWhenUsed="1"/>
+    <w:lsdException w:name="Normal Table" w:semiHidden="1" w:unhideWhenUsed="1"/>
     <w:lsdException w:name="annotation subject" w:semiHidden="1" w:unhideWhenUsed="1"/>
     <w:lsdException w:name="No List" w:semiHidden="1" w:unhideWhenUsed="1"/>
     <w:lsdException w:name="Outline List 1" w:semiHidden="1" w:unhideWhenUsed="1"/>
@@ -2559,8 +2566,10 @@
     <w:lsdException w:name="Table Elegant" w:semiHidden="1" w:unhideWhenUsed="1"/>
     <w:lsdException w:name="Table Professional" w:semiHidden="1" w:unhideWhenUsed="1"/>
     <w:lsdException w:name="Table Subtle 1" w:semiHidden="1" w:unhideWhenUsed="1"/>
+    <w:lsdException w:name="Table Subtle 2" w:semiHidden="1" w:unhideWhenUsed="1"/>
     <w:lsdException w:name="Table Web 1" w:semiHidden="1" w:unhideWhenUsed="1"/>
     <w:lsdException w:name="Table Web 2" w:semiHidden="1" w:unhideWhenUsed="1"/>
+    <w:lsdException w:name="Table Web 3" w:semiHidden="1" w:unhideWhenUsed="1"/>
     <w:lsdException w:name="Balloon Text" w:semiHidden="1" w:unhideWhenUsed="1"/>
     <w:lsdException w:name="Table Grid" w:uiPriority="39"/>
     <w:lsdException w:name="Table Theme" w:semiHidden="1" w:unhideWhenUsed="1"/>

</xml_diff>